<commit_message>
validation using express-validator module
</commit_message>
<xml_diff>
--- a/plan.docx
+++ b/plan.docx
@@ -2,6 +2,52 @@
 <file path=word/document.xml><?xml version="1.0" encoding="utf-8"?>
 <w:document xmlns:wpc="http://schemas.microsoft.com/office/word/2010/wordprocessingCanvas" xmlns:cx="http://schemas.microsoft.com/office/drawing/2014/chartex" xmlns:cx1="http://schemas.microsoft.com/office/drawing/2015/9/8/chartex" xmlns:mc="http://schemas.openxmlformats.org/markup-compatibility/2006" xmlns:o="urn:schemas-microsoft-com:office:office" xmlns:r="http://schemas.openxmlformats.org/officeDocument/2006/relationships" xmlns:m="http://schemas.openxmlformats.org/officeDocument/2006/math" xmlns:v="urn:schemas-microsoft-com:vml" xmlns:wp14="http://schemas.microsoft.com/office/word/2010/wordprocessingDrawing" xmlns:wp="http://schemas.openxmlformats.org/drawingml/2006/wordprocessingDrawing" xmlns:w10="urn:schemas-microsoft-com:office:word" xmlns:w="http://schemas.openxmlformats.org/wordprocessingml/2006/main" xmlns:w14="http://schemas.microsoft.com/office/word/2010/wordml" xmlns:w15="http://schemas.microsoft.com/office/word/2012/wordml" xmlns:w16se="http://schemas.microsoft.com/office/word/2015/wordml/symex" xmlns:wpg="http://schemas.microsoft.com/office/word/2010/wordprocessingGroup" xmlns:wpi="http://schemas.microsoft.com/office/word/2010/wordprocessingInk" xmlns:wne="http://schemas.microsoft.com/office/word/2006/wordml" xmlns:wps="http://schemas.microsoft.com/office/word/2010/wordprocessingShape" mc:Ignorable="w14 w15 w16se wp14">
   <w:body>
+    <w:p>
+      <w:r>
+        <w:fldChar w:fldCharType="begin"/>
+      </w:r>
+      <w:r>
+        <w:instrText xml:space="preserve"> HYPERLINK "</w:instrText>
+      </w:r>
+      <w:r>
+        <w:instrText>https://express-validator.github.io/docs/guides/schema-validation</w:instrText>
+      </w:r>
+      <w:r>
+        <w:instrText xml:space="preserve">" </w:instrText>
+      </w:r>
+      <w:r>
+        <w:fldChar w:fldCharType="separate"/>
+      </w:r>
+      <w:r>
+        <w:rPr>
+          <w:rStyle w:val="Hyperlink"/>
+        </w:rPr>
+        <w:t>https://express-validator.github.io/docs/guides/schema-validation</w:t>
+      </w:r>
+      <w:r>
+        <w:fldChar w:fldCharType="end"/>
+      </w:r>
+      <w:r>
+        <w:t xml:space="preserve"> </w:t>
+      </w:r>
+    </w:p>
+    <w:p>
+      <w:hyperlink r:id="rId6" w:history="1">
+        <w:r>
+          <w:rPr>
+            <w:rStyle w:val="Hyperlink"/>
+          </w:rPr>
+          <w:t>https://expressjs.com/en/advanced/best-practice-performance.html</w:t>
+        </w:r>
+      </w:hyperlink>
+    </w:p>
+    <w:p>
+      <w:r>
+        <w:t>https://github.com/animir/node-rate-limiter-flexible/wiki/Overall-example#login-endpoint-protection</w:t>
+      </w:r>
+      <w:bookmarkStart w:id="0" w:name="_GoBack"/>
+      <w:bookmarkEnd w:id="0"/>
+    </w:p>
     <w:p>
       <w:r>
         <w:t xml:space="preserve">MVP </w:t>
@@ -171,17 +217,31 @@
           <w:b/>
           <w:bCs/>
         </w:rPr>
-        <w:t>Reviews (user)</w:t>
-      </w:r>
-      <w:r>
-        <w:rPr>
-          <w:b/>
-          <w:bCs/>
-        </w:rPr>
-        <w:t xml:space="preserve">  0-&gt;*(review)</w:t>
-      </w:r>
-      <w:bookmarkStart w:id="0" w:name="_GoBack"/>
-      <w:bookmarkEnd w:id="0"/>
+        <w:t>Reviews (</w:t>
+      </w:r>
+      <w:proofErr w:type="gramStart"/>
+      <w:r>
+        <w:rPr>
+          <w:b/>
+          <w:bCs/>
+        </w:rPr>
+        <w:t>user)</w:t>
+      </w:r>
+      <w:r>
+        <w:rPr>
+          <w:b/>
+          <w:bCs/>
+        </w:rPr>
+        <w:t xml:space="preserve">  0</w:t>
+      </w:r>
+      <w:proofErr w:type="gramEnd"/>
+      <w:r>
+        <w:rPr>
+          <w:b/>
+          <w:bCs/>
+        </w:rPr>
+        <w:t>-&gt;*(review)</w:t>
+      </w:r>
     </w:p>
     <w:p>
       <w:pPr>
@@ -892,6 +952,17 @@
       <w:contextualSpacing/>
     </w:pPr>
   </w:style>
+  <w:style w:type="character" w:styleId="Hyperlink">
+    <w:name w:val="Hyperlink"/>
+    <w:basedOn w:val="DefaultParagraphFont"/>
+    <w:uiPriority w:val="99"/>
+    <w:unhideWhenUsed/>
+    <w:rsid w:val="00D270E1"/>
+    <w:rPr>
+      <w:color w:val="0563C1" w:themeColor="hyperlink"/>
+      <w:u w:val="single"/>
+    </w:rPr>
+  </w:style>
 </w:styles>
 </file>
 
@@ -1154,4 +1225,16 @@
     </a:ext>
   </a:extLst>
 </a:theme>
+</file>
+
+<file path=customXml/item1.xml><?xml version="1.0" encoding="utf-8"?>
+<b:Sources xmlns:b="http://schemas.openxmlformats.org/officeDocument/2006/bibliography" xmlns="http://schemas.openxmlformats.org/officeDocument/2006/bibliography" SelectedStyle="\APASixthEditionOfficeOnline.xsl" StyleName="APA" Version="6"/>
+</file>
+
+<file path=customXml/itemProps1.xml><?xml version="1.0" encoding="utf-8"?>
+<ds:datastoreItem xmlns:ds="http://schemas.openxmlformats.org/officeDocument/2006/customXml" ds:itemID="{671B7430-54FD-4299-8930-32E27251A422}">
+  <ds:schemaRefs>
+    <ds:schemaRef ds:uri="http://schemas.openxmlformats.org/officeDocument/2006/bibliography"/>
+  </ds:schemaRefs>
+</ds:datastoreItem>
 </file>
</xml_diff>

<commit_message>
refactored validators for maintainabilty
</commit_message>
<xml_diff>
--- a/plan.docx
+++ b/plan.docx
@@ -42,11 +42,25 @@
       </w:hyperlink>
     </w:p>
     <w:p>
-      <w:r>
-        <w:t>https://github.com/animir/node-rate-limiter-flexible/wiki/Overall-example#login-endpoint-protection</w:t>
+      <w:hyperlink r:id="rId7" w:history="1">
+        <w:r>
+          <w:rPr>
+            <w:rStyle w:val="Hyperlink"/>
+          </w:rPr>
+          <w:t>https://github.com/animir/node-rate-limiter-flexible/wiki/Overall-example#login-endpoint-protection</w:t>
+        </w:r>
+      </w:hyperlink>
+    </w:p>
+    <w:p/>
+    <w:p>
+      <w:r>
+        <w:t xml:space="preserve">feedback link: </w:t>
       </w:r>
       <w:bookmarkStart w:id="0" w:name="_GoBack"/>
       <w:bookmarkEnd w:id="0"/>
+      <w:r>
+        <w:t>https://forms.office.com/r/Jiq3njCmeX</w:t>
+      </w:r>
     </w:p>
     <w:p>
       <w:r>
@@ -1232,7 +1246,7 @@
 </file>
 
 <file path=customXml/itemProps1.xml><?xml version="1.0" encoding="utf-8"?>
-<ds:datastoreItem xmlns:ds="http://schemas.openxmlformats.org/officeDocument/2006/customXml" ds:itemID="{671B7430-54FD-4299-8930-32E27251A422}">
+<ds:datastoreItem xmlns:ds="http://schemas.openxmlformats.org/officeDocument/2006/customXml" ds:itemID="{EEB257F1-E7A0-4302-AA8F-8CA0DEFC3A6D}">
   <ds:schemaRefs>
     <ds:schemaRef ds:uri="http://schemas.openxmlformats.org/officeDocument/2006/bibliography"/>
   </ds:schemaRefs>

</xml_diff>